<commit_message>
Inserindo artefato 12 para a correção da AC5
Revisão de texto da discrição das características.
</commit_message>
<xml_diff>
--- a/12 - Lista de Características .docx
+++ b/12 - Lista de Características .docx
@@ -330,16 +330,16 @@
               </w:rPr>
               <w:t xml:space="preserve">relacionados a </w:t>
             </w:r>
-            <w:proofErr w:type="spellStart"/>
-            <w:r>
-              <w:rPr>
-                <w:rFonts w:ascii="Arial" w:eastAsia="Times New Roman" w:hAnsi="Arial" w:cs="Arial"/>
-                <w:color w:val="000000"/>
-                <w:lang w:eastAsia="pt-BR"/>
-              </w:rPr>
-              <w:t>Tellecom</w:t>
-            </w:r>
-            <w:proofErr w:type="spellEnd"/>
+            <w:bookmarkStart w:id="0" w:name="_GoBack"/>
+            <w:r>
+              <w:rPr>
+                <w:rFonts w:ascii="Arial" w:eastAsia="Times New Roman" w:hAnsi="Arial" w:cs="Arial"/>
+                <w:color w:val="000000"/>
+                <w:lang w:eastAsia="pt-BR"/>
+              </w:rPr>
+              <w:t>Telecom</w:t>
+            </w:r>
+            <w:bookmarkEnd w:id="0"/>
             <w:r>
               <w:rPr>
                 <w:rFonts w:ascii="Arial" w:eastAsia="Times New Roman" w:hAnsi="Arial" w:cs="Arial"/>
@@ -509,16 +509,14 @@
               </w:rPr>
               <w:t xml:space="preserve"> de produtos relacionados a </w:t>
             </w:r>
-            <w:proofErr w:type="spellStart"/>
-            <w:r>
-              <w:rPr>
-                <w:rFonts w:ascii="Arial" w:eastAsia="Times New Roman" w:hAnsi="Arial" w:cs="Arial"/>
-                <w:color w:val="000000"/>
-                <w:lang w:eastAsia="pt-BR"/>
-              </w:rPr>
-              <w:t>Tellecom</w:t>
-            </w:r>
-            <w:proofErr w:type="spellEnd"/>
+            <w:r>
+              <w:rPr>
+                <w:rFonts w:ascii="Arial" w:eastAsia="Times New Roman" w:hAnsi="Arial" w:cs="Arial"/>
+                <w:color w:val="000000"/>
+                <w:lang w:eastAsia="pt-BR"/>
+              </w:rPr>
+              <w:t>Telecom</w:t>
+            </w:r>
             <w:r>
               <w:rPr>
                 <w:rFonts w:ascii="Arial" w:eastAsia="Times New Roman" w:hAnsi="Arial" w:cs="Arial"/>
@@ -806,16 +804,14 @@
               </w:rPr>
               <w:t xml:space="preserve"> de </w:t>
             </w:r>
-            <w:proofErr w:type="spellStart"/>
-            <w:r>
-              <w:rPr>
-                <w:rFonts w:ascii="Arial" w:eastAsia="Times New Roman" w:hAnsi="Arial" w:cs="Arial"/>
-                <w:color w:val="000000"/>
-                <w:lang w:eastAsia="pt-BR"/>
-              </w:rPr>
-              <w:t>Tellecom</w:t>
-            </w:r>
-            <w:proofErr w:type="spellEnd"/>
+            <w:r>
+              <w:rPr>
+                <w:rFonts w:ascii="Arial" w:eastAsia="Times New Roman" w:hAnsi="Arial" w:cs="Arial"/>
+                <w:color w:val="000000"/>
+                <w:lang w:eastAsia="pt-BR"/>
+              </w:rPr>
+              <w:t>Telecom</w:t>
+            </w:r>
             <w:r>
               <w:rPr>
                 <w:rFonts w:ascii="Arial" w:eastAsia="Times New Roman" w:hAnsi="Arial" w:cs="Arial"/>
@@ -966,16 +962,14 @@
               </w:rPr>
               <w:t xml:space="preserve">de </w:t>
             </w:r>
-            <w:proofErr w:type="spellStart"/>
-            <w:r>
-              <w:rPr>
-                <w:rFonts w:ascii="Arial" w:eastAsia="Times New Roman" w:hAnsi="Arial" w:cs="Arial"/>
-                <w:color w:val="000000"/>
-                <w:lang w:eastAsia="pt-BR"/>
-              </w:rPr>
-              <w:t>Tellecom</w:t>
-            </w:r>
-            <w:proofErr w:type="spellEnd"/>
+            <w:r>
+              <w:rPr>
+                <w:rFonts w:ascii="Arial" w:eastAsia="Times New Roman" w:hAnsi="Arial" w:cs="Arial"/>
+                <w:color w:val="000000"/>
+                <w:lang w:eastAsia="pt-BR"/>
+              </w:rPr>
+              <w:t>Telecom</w:t>
+            </w:r>
             <w:r>
               <w:rPr>
                 <w:rFonts w:ascii="Arial" w:eastAsia="Times New Roman" w:hAnsi="Arial" w:cs="Arial"/>
@@ -1126,16 +1120,14 @@
               </w:rPr>
               <w:t xml:space="preserve"> de </w:t>
             </w:r>
-            <w:proofErr w:type="spellStart"/>
-            <w:r>
-              <w:rPr>
-                <w:rFonts w:ascii="Arial" w:eastAsia="Times New Roman" w:hAnsi="Arial" w:cs="Arial"/>
-                <w:color w:val="000000"/>
-                <w:lang w:eastAsia="pt-BR"/>
-              </w:rPr>
-              <w:t>Tellecom</w:t>
-            </w:r>
-            <w:proofErr w:type="spellEnd"/>
+            <w:r>
+              <w:rPr>
+                <w:rFonts w:ascii="Arial" w:eastAsia="Times New Roman" w:hAnsi="Arial" w:cs="Arial"/>
+                <w:color w:val="000000"/>
+                <w:lang w:eastAsia="pt-BR"/>
+              </w:rPr>
+              <w:t>Telecom</w:t>
+            </w:r>
             <w:r>
               <w:rPr>
                 <w:rFonts w:ascii="Arial" w:eastAsia="Times New Roman" w:hAnsi="Arial" w:cs="Arial"/>
@@ -1152,16 +1144,14 @@
               </w:rPr>
               <w:t xml:space="preserve"> também de </w:t>
             </w:r>
-            <w:proofErr w:type="spellStart"/>
-            <w:r>
-              <w:rPr>
-                <w:rFonts w:ascii="Arial" w:eastAsia="Times New Roman" w:hAnsi="Arial" w:cs="Arial"/>
-                <w:color w:val="000000"/>
-                <w:lang w:eastAsia="pt-BR"/>
-              </w:rPr>
-              <w:t>Tellecom</w:t>
-            </w:r>
-            <w:proofErr w:type="spellEnd"/>
+            <w:r>
+              <w:rPr>
+                <w:rFonts w:ascii="Arial" w:eastAsia="Times New Roman" w:hAnsi="Arial" w:cs="Arial"/>
+                <w:color w:val="000000"/>
+                <w:lang w:eastAsia="pt-BR"/>
+              </w:rPr>
+              <w:t>Telecom</w:t>
+            </w:r>
             <w:r>
               <w:rPr>
                 <w:rFonts w:ascii="Arial" w:eastAsia="Times New Roman" w:hAnsi="Arial" w:cs="Arial"/>
@@ -1430,16 +1420,14 @@
               </w:rPr>
               <w:t xml:space="preserve"> de </w:t>
             </w:r>
-            <w:proofErr w:type="spellStart"/>
-            <w:r>
-              <w:rPr>
-                <w:rFonts w:ascii="Arial" w:eastAsia="Times New Roman" w:hAnsi="Arial" w:cs="Arial"/>
-                <w:color w:val="000000"/>
-                <w:lang w:eastAsia="pt-BR"/>
-              </w:rPr>
-              <w:t>Tellecom</w:t>
-            </w:r>
-            <w:proofErr w:type="spellEnd"/>
+            <w:r>
+              <w:rPr>
+                <w:rFonts w:ascii="Arial" w:eastAsia="Times New Roman" w:hAnsi="Arial" w:cs="Arial"/>
+                <w:color w:val="000000"/>
+                <w:lang w:eastAsia="pt-BR"/>
+              </w:rPr>
+              <w:t>Telecom</w:t>
+            </w:r>
             <w:r>
               <w:rPr>
                 <w:rFonts w:ascii="Arial" w:eastAsia="Times New Roman" w:hAnsi="Arial" w:cs="Arial"/>
@@ -1549,16 +1537,14 @@
               </w:rPr>
               <w:t xml:space="preserve">total do serviço (mão de </w:t>
             </w:r>
-            <w:proofErr w:type="gramStart"/>
-            <w:r>
-              <w:rPr>
-                <w:rFonts w:ascii="Arial" w:eastAsia="Times New Roman" w:hAnsi="Arial" w:cs="Arial"/>
-                <w:color w:val="000000"/>
-                <w:lang w:eastAsia="pt-BR"/>
-              </w:rPr>
-              <w:t>obra  mais</w:t>
-            </w:r>
-            <w:proofErr w:type="gramEnd"/>
+            <w:r>
+              <w:rPr>
+                <w:rFonts w:ascii="Arial" w:eastAsia="Times New Roman" w:hAnsi="Arial" w:cs="Arial"/>
+                <w:color w:val="000000"/>
+                <w:lang w:eastAsia="pt-BR"/>
+              </w:rPr>
+              <w:t>obra mais</w:t>
+            </w:r>
             <w:r>
               <w:rPr>
                 <w:rFonts w:ascii="Arial" w:eastAsia="Times New Roman" w:hAnsi="Arial" w:cs="Arial"/>
@@ -1997,16 +1983,14 @@
               </w:rPr>
               <w:t xml:space="preserve"> relacionado a </w:t>
             </w:r>
-            <w:proofErr w:type="spellStart"/>
-            <w:r>
-              <w:rPr>
-                <w:rFonts w:ascii="Arial" w:eastAsia="Times New Roman" w:hAnsi="Arial" w:cs="Arial"/>
-                <w:color w:val="000000"/>
-                <w:lang w:eastAsia="pt-BR"/>
-              </w:rPr>
-              <w:t>Tellecom</w:t>
-            </w:r>
-            <w:proofErr w:type="spellEnd"/>
+            <w:r>
+              <w:rPr>
+                <w:rFonts w:ascii="Arial" w:eastAsia="Times New Roman" w:hAnsi="Arial" w:cs="Arial"/>
+                <w:color w:val="000000"/>
+                <w:lang w:eastAsia="pt-BR"/>
+              </w:rPr>
+              <w:t>Telecom</w:t>
+            </w:r>
             <w:r>
               <w:rPr>
                 <w:rFonts w:ascii="Arial" w:eastAsia="Times New Roman" w:hAnsi="Arial" w:cs="Arial"/>
@@ -2149,16 +2133,14 @@
               </w:rPr>
               <w:t xml:space="preserve"> relacionado a </w:t>
             </w:r>
-            <w:proofErr w:type="spellStart"/>
-            <w:r>
-              <w:rPr>
-                <w:rFonts w:ascii="Arial" w:eastAsia="Times New Roman" w:hAnsi="Arial" w:cs="Arial"/>
-                <w:color w:val="000000"/>
-                <w:lang w:eastAsia="pt-BR"/>
-              </w:rPr>
-              <w:t>Tellecom</w:t>
-            </w:r>
-            <w:proofErr w:type="spellEnd"/>
+            <w:r>
+              <w:rPr>
+                <w:rFonts w:ascii="Arial" w:eastAsia="Times New Roman" w:hAnsi="Arial" w:cs="Arial"/>
+                <w:color w:val="000000"/>
+                <w:lang w:eastAsia="pt-BR"/>
+              </w:rPr>
+              <w:t>Telecom</w:t>
+            </w:r>
             <w:r>
               <w:rPr>
                 <w:rFonts w:ascii="Arial" w:eastAsia="Times New Roman" w:hAnsi="Arial" w:cs="Arial"/>
@@ -2592,16 +2574,14 @@
               </w:rPr>
               <w:t xml:space="preserve">Clientes e Fornecedores poderão acessar página que contém informações de empresas que já trabalharam com a Della </w:t>
             </w:r>
-            <w:proofErr w:type="spellStart"/>
-            <w:r>
-              <w:rPr>
-                <w:rFonts w:ascii="Arial" w:eastAsia="Times New Roman" w:hAnsi="Arial" w:cs="Arial"/>
-                <w:color w:val="000000"/>
-                <w:lang w:eastAsia="pt-BR"/>
-              </w:rPr>
-              <w:t>Tellecom</w:t>
-            </w:r>
-            <w:proofErr w:type="spellEnd"/>
+            <w:r>
+              <w:rPr>
+                <w:rFonts w:ascii="Arial" w:eastAsia="Times New Roman" w:hAnsi="Arial" w:cs="Arial"/>
+                <w:color w:val="000000"/>
+                <w:lang w:eastAsia="pt-BR"/>
+              </w:rPr>
+              <w:t>Telecom</w:t>
+            </w:r>
             <w:r>
               <w:rPr>
                 <w:rFonts w:ascii="Arial" w:eastAsia="Times New Roman" w:hAnsi="Arial" w:cs="Arial"/>
@@ -2744,16 +2724,14 @@
               </w:rPr>
               <w:t xml:space="preserve">de </w:t>
             </w:r>
-            <w:proofErr w:type="spellStart"/>
-            <w:r>
-              <w:rPr>
-                <w:rFonts w:ascii="Arial" w:eastAsia="Times New Roman" w:hAnsi="Arial" w:cs="Arial"/>
-                <w:color w:val="000000"/>
-                <w:lang w:eastAsia="pt-BR"/>
-              </w:rPr>
-              <w:t>Tellecom</w:t>
-            </w:r>
-            <w:proofErr w:type="spellEnd"/>
+            <w:r>
+              <w:rPr>
+                <w:rFonts w:ascii="Arial" w:eastAsia="Times New Roman" w:hAnsi="Arial" w:cs="Arial"/>
+                <w:color w:val="000000"/>
+                <w:lang w:eastAsia="pt-BR"/>
+              </w:rPr>
+              <w:t>Telecom</w:t>
+            </w:r>
             <w:r>
               <w:rPr>
                 <w:rFonts w:ascii="Arial" w:eastAsia="Times New Roman" w:hAnsi="Arial" w:cs="Arial"/>
@@ -2905,16 +2883,14 @@
               </w:rPr>
               <w:t xml:space="preserve">de </w:t>
             </w:r>
-            <w:proofErr w:type="spellStart"/>
-            <w:r>
-              <w:rPr>
-                <w:rFonts w:ascii="Arial" w:eastAsia="Times New Roman" w:hAnsi="Arial" w:cs="Arial"/>
-                <w:color w:val="000000"/>
-                <w:lang w:eastAsia="pt-BR"/>
-              </w:rPr>
-              <w:t>Tellecom</w:t>
-            </w:r>
-            <w:proofErr w:type="spellEnd"/>
+            <w:r>
+              <w:rPr>
+                <w:rFonts w:ascii="Arial" w:eastAsia="Times New Roman" w:hAnsi="Arial" w:cs="Arial"/>
+                <w:color w:val="000000"/>
+                <w:lang w:eastAsia="pt-BR"/>
+              </w:rPr>
+              <w:t>Telecom</w:t>
+            </w:r>
             <w:r>
               <w:rPr>
                 <w:rFonts w:ascii="Arial" w:eastAsia="Times New Roman" w:hAnsi="Arial" w:cs="Arial"/>
@@ -3073,16 +3049,14 @@
               </w:rPr>
               <w:t xml:space="preserve">de </w:t>
             </w:r>
-            <w:proofErr w:type="spellStart"/>
-            <w:r>
-              <w:rPr>
-                <w:rFonts w:ascii="Arial" w:eastAsia="Times New Roman" w:hAnsi="Arial" w:cs="Arial"/>
-                <w:color w:val="000000"/>
-                <w:lang w:eastAsia="pt-BR"/>
-              </w:rPr>
-              <w:t>Tellecom</w:t>
-            </w:r>
-            <w:proofErr w:type="spellEnd"/>
+            <w:r>
+              <w:rPr>
+                <w:rFonts w:ascii="Arial" w:eastAsia="Times New Roman" w:hAnsi="Arial" w:cs="Arial"/>
+                <w:color w:val="000000"/>
+                <w:lang w:eastAsia="pt-BR"/>
+              </w:rPr>
+              <w:t>Telecom</w:t>
+            </w:r>
             <w:r>
               <w:rPr>
                 <w:rFonts w:ascii="Arial" w:eastAsia="Times New Roman" w:hAnsi="Arial" w:cs="Arial"/>
@@ -3389,17 +3363,7 @@
                 <w:color w:val="000000"/>
                 <w:lang w:eastAsia="pt-BR"/>
               </w:rPr>
-              <w:t xml:space="preserve">a, ou Técnico Responsável </w:t>
-            </w:r>
-            <w:bookmarkStart w:id="0" w:name="_GoBack"/>
-            <w:bookmarkEnd w:id="0"/>
-            <w:r>
-              <w:rPr>
-                <w:rFonts w:ascii="Arial" w:eastAsia="Times New Roman" w:hAnsi="Arial" w:cs="Arial"/>
-                <w:color w:val="000000"/>
-                <w:lang w:eastAsia="pt-BR"/>
-              </w:rPr>
-              <w:t xml:space="preserve">realizando </w:t>
+              <w:t xml:space="preserve">a, ou Técnico Responsável realizando </w:t>
             </w:r>
             <w:r>
               <w:rPr>

</xml_diff>